<commit_message>
add outgoing date and number
</commit_message>
<xml_diff>
--- a/back/templates_train/5073.docx
+++ b/back/templates_train/5073.docx
@@ -20,95 +20,31 @@
           <w:szCs w:val="22"/>
           <w:lang w:val="ru-RU"/>
         </w:rPr>
-        <w:t xml:space="preserve">Исх. №</w:t>
+        <w:t xml:space="preserve">Исх. </w:t>
       </w:r>
       <w:r>
         <w:rPr>
           <w:sz w:val="22"/>
           <w:szCs w:val="22"/>
-          <w:lang w:val="ru-RU"/>
+          <w:lang w:val="undefined"/>
         </w:rPr>
-        <w:t xml:space="preserve">0</w:t>
+        <w:t xml:space="preserve">{</w:t>
       </w:r>
       <w:r>
         <w:rPr>
           <w:sz w:val="22"/>
           <w:szCs w:val="22"/>
-          <w:lang w:val="ru-RU"/>
+          <w:lang w:val="undefined"/>
         </w:rPr>
-        <w:t xml:space="preserve">83</w:t>
+        <w:t xml:space="preserve">ishod_number</w:t>
       </w:r>
       <w:r>
         <w:rPr>
           <w:sz w:val="22"/>
           <w:szCs w:val="22"/>
-          <w:lang w:val="ru-RU"/>
+          <w:lang w:val="undefined"/>
         </w:rPr>
-        <w:t xml:space="preserve">/202</w:t>
-      </w:r>
-      <w:r>
-        <w:rPr>
-          <w:sz w:val="22"/>
-          <w:szCs w:val="22"/>
-          <w:lang w:val="ru-RU"/>
-        </w:rPr>
-        <w:t xml:space="preserve">5</w:t>
-      </w:r>
-      <w:r>
-        <w:rPr>
-          <w:sz w:val="22"/>
-          <w:szCs w:val="22"/>
-          <w:lang w:val="ru-RU"/>
-        </w:rPr>
-        <w:t xml:space="preserve"> </w:t>
-      </w:r>
-      <w:r>
-        <w:rPr>
-          <w:sz w:val="22"/>
-          <w:szCs w:val="22"/>
-          <w:lang w:val="ru-RU"/>
-        </w:rPr>
-        <w:t xml:space="preserve">от</w:t>
-      </w:r>
-      <w:r>
-        <w:rPr>
-          <w:sz w:val="22"/>
-          <w:szCs w:val="22"/>
-          <w:lang w:val="ru-RU"/>
-        </w:rPr>
-        <w:t xml:space="preserve"> </w:t>
-      </w:r>
-      <w:r>
-        <w:rPr>
-          <w:sz w:val="22"/>
-          <w:szCs w:val="22"/>
-          <w:lang w:val="ru-RU"/>
-        </w:rPr>
-        <w:t xml:space="preserve">06.02</w:t>
-      </w:r>
-      <w:r>
-        <w:rPr>
-          <w:sz w:val="22"/>
-          <w:szCs w:val="22"/>
-          <w:lang w:val="ru-RU"/>
-        </w:rPr>
-        <w:t xml:space="preserve">.202</w:t>
-      </w:r>
-      <w:r>
-        <w:rPr>
-          <w:sz w:val="22"/>
-          <w:szCs w:val="22"/>
-          <w:lang w:val="ru-RU"/>
-        </w:rPr>
-        <w:t xml:space="preserve">5</w:t>
-      </w:r>
-      <w:r>
-        <w:rPr>
-          <w:sz w:val="22"/>
-          <w:szCs w:val="22"/>
-          <w:lang w:val="ru-RU"/>
-        </w:rPr>
-        <w:t xml:space="preserve">г.</w:t>
+        <w:t xml:space="preserve">}</w:t>
       </w:r>
       <w:r>
         <w:rPr>
@@ -706,7 +642,6 @@
           <w:b/>
           <w:bCs/>
           <w:highlight w:val="white"/>
-          <w:lang w:val="ru-RU"/>
         </w:rPr>
       </w:r>
       <w:r>
@@ -729,7 +664,6 @@
           <w:sz w:val="24"/>
           <w:szCs w:val="24"/>
           <w:highlight w:val="none"/>
-          <w:lang w:val="undefined"/>
         </w:rPr>
       </w:pPr>
       <w:r>
@@ -737,7 +671,6 @@
           <w:sz w:val="24"/>
           <w:szCs w:val="24"/>
           <w:highlight w:val="white"/>
-          <w:lang w:val="undefined"/>
         </w:rPr>
         <w:t xml:space="preserve">{reason1}</w:t>
       </w:r>
@@ -748,6 +681,13 @@
           <w:highlight w:val="white"/>
         </w:rPr>
       </w:r>
+      <w:r>
+        <w:rPr>
+          <w:sz w:val="24"/>
+          <w:szCs w:val="24"/>
+          <w:highlight w:val="none"/>
+        </w:rPr>
+      </w:r>
     </w:p>
     <w:p>
       <w:pPr>
@@ -761,7 +701,6 @@
           <w:sz w:val="24"/>
           <w:szCs w:val="24"/>
           <w:highlight w:val="none"/>
-          <w:lang w:val="undefined"/>
         </w:rPr>
       </w:pPr>
       <w:r>
@@ -769,7 +708,6 @@
           <w:sz w:val="24"/>
           <w:szCs w:val="24"/>
           <w:highlight w:val="none"/>
-          <w:lang w:val="undefined"/>
         </w:rPr>
         <w:t xml:space="preserve">{reason2}</w:t>
       </w:r>
@@ -778,7 +716,13 @@
           <w:sz w:val="24"/>
           <w:szCs w:val="24"/>
           <w:highlight w:val="none"/>
-          <w:lang w:val="undefined"/>
+        </w:rPr>
+      </w:r>
+      <w:r>
+        <w:rPr>
+          <w:sz w:val="24"/>
+          <w:szCs w:val="24"/>
+          <w:highlight w:val="none"/>
         </w:rPr>
       </w:r>
     </w:p>
@@ -794,7 +738,6 @@
           <w:sz w:val="24"/>
           <w:szCs w:val="24"/>
           <w:highlight w:val="white"/>
-          <w:lang w:val="undefined"/>
         </w:rPr>
       </w:pPr>
       <w:r>
@@ -802,7 +745,6 @@
           <w:sz w:val="24"/>
           <w:szCs w:val="24"/>
           <w:highlight w:val="none"/>
-          <w:lang w:val="undefined"/>
         </w:rPr>
         <w:t xml:space="preserve">{reason3}</w:t>
       </w:r>
@@ -811,7 +753,13 @@
           <w:sz w:val="24"/>
           <w:szCs w:val="24"/>
           <w:highlight w:val="none"/>
-          <w:lang w:val="undefined"/>
+        </w:rPr>
+      </w:r>
+      <w:r>
+        <w:rPr>
+          <w:sz w:val="24"/>
+          <w:szCs w:val="24"/>
+          <w:highlight w:val="white"/>
         </w:rPr>
       </w:r>
     </w:p>

</xml_diff>